<commit_message>
Update Verbetering van het Bedrijfsproces.docx
</commit_message>
<xml_diff>
--- a/Verbetering van het Bedrijfsproces.docx
+++ b/Verbetering van het Bedrijfsproces.docx
@@ -24,6 +24,15 @@
     </w:p>
     <w:sdt>
       <w:sdtPr>
+        <w:rPr>
+          <w:rFonts w:asciiTheme="minorHAnsi" w:eastAsiaTheme="minorHAnsi" w:hAnsiTheme="minorHAnsi" w:cstheme="minorBidi"/>
+          <w:b w:val="0"/>
+          <w:bCs w:val="0"/>
+          <w:color w:val="auto"/>
+          <w:sz w:val="24"/>
+          <w:szCs w:val="24"/>
+          <w:lang w:val="en-NL"/>
+        </w:rPr>
         <w:id w:val="1909570231"/>
         <w:docPartObj>
           <w:docPartGallery w:val="Table of Contents"/>
@@ -32,21 +41,30 @@
       </w:sdtPr>
       <w:sdtEndPr>
         <w:rPr>
-          <w:rFonts w:asciiTheme="minorHAnsi" w:eastAsiaTheme="minorHAnsi" w:hAnsiTheme="minorHAnsi" w:cstheme="minorBidi"/>
           <w:noProof/>
-          <w:color w:val="auto"/>
-          <w:sz w:val="24"/>
-          <w:szCs w:val="24"/>
-          <w:lang w:val="en-NL"/>
         </w:rPr>
       </w:sdtEndPr>
       <w:sdtContent>
         <w:p>
           <w:pPr>
             <w:pStyle w:val="TOCHeading"/>
+            <w:rPr>
+              <w:lang w:val="nl-NL"/>
+            </w:rPr>
           </w:pPr>
+          <w:proofErr w:type="spellStart"/>
           <w:r>
-            <w:t>Table of Contents</w:t>
+            <w:rPr>
+              <w:lang w:val="nl-NL"/>
+            </w:rPr>
+            <w:t>Table</w:t>
+          </w:r>
+          <w:proofErr w:type="spellEnd"/>
+          <w:r>
+            <w:rPr>
+              <w:lang w:val="nl-NL"/>
+            </w:rPr>
+            <w:t xml:space="preserve"> of Contents</w:t>
           </w:r>
         </w:p>
         <w:p>
@@ -404,23 +422,7 @@
                 <w:noProof/>
                 <w:lang w:val="nl-NL"/>
               </w:rPr>
-              <w:t>Wie rep</w:t>
-            </w:r>
-            <w:r>
-              <w:rPr>
-                <w:rStyle w:val="Hyperlink"/>
-                <w:noProof/>
-                <w:lang w:val="nl-NL"/>
-              </w:rPr>
-              <w:t>a</w:t>
-            </w:r>
-            <w:r>
-              <w:rPr>
-                <w:rStyle w:val="Hyperlink"/>
-                <w:noProof/>
-                <w:lang w:val="nl-NL"/>
-              </w:rPr>
-              <w:t>reert?</w:t>
+              <w:t>Wie repareert?</w:t>
             </w:r>
             <w:r>
               <w:rPr>
@@ -1449,7 +1451,19 @@
         <w:rPr>
           <w:lang w:val="nl-NL"/>
         </w:rPr>
-        <w:t>Wie repareert?</w:t>
+        <w:t xml:space="preserve">Wie </w:t>
+      </w:r>
+      <w:r>
+        <w:rPr>
+          <w:lang w:val="nl-NL"/>
+        </w:rPr>
+        <w:t>repareert</w:t>
+      </w:r>
+      <w:r>
+        <w:rPr>
+          <w:lang w:val="nl-NL"/>
+        </w:rPr>
+        <w:t>?</w:t>
       </w:r>
       <w:bookmarkEnd w:id="4"/>
       <w:r>

</xml_diff>